<commit_message>
minor edits on Design Document.docx
</commit_message>
<xml_diff>
--- a/Design Document.docx
+++ b/Design Document.docx
@@ -166,19 +166,27 @@
         </w:rPr>
         <w:t xml:space="preserve"> / WebAPI</w:t>
       </w:r>
-    </w:p>
-    <w:p>
-      <w:pPr>
-        <w:rPr>
-          <w:lang w:val="en-US"/>
-        </w:rPr>
-      </w:pPr>
-      <w:r>
-        <w:rPr>
-          <w:lang w:val="en-US"/>
-        </w:rPr>
-        <w:t>SQL Server 2015</w:t>
-      </w:r>
+      <w:r>
+        <w:rPr>
+          <w:lang w:val="en-US"/>
+        </w:rPr>
+        <w:t xml:space="preserve"> / Entity Framework</w:t>
+      </w:r>
+    </w:p>
+    <w:p>
+      <w:pPr>
+        <w:rPr>
+          <w:lang w:val="en-US"/>
+        </w:rPr>
+      </w:pPr>
+      <w:r>
+        <w:rPr>
+          <w:lang w:val="en-US"/>
+        </w:rPr>
+        <w:t>SQL Server 2014 or later</w:t>
+      </w:r>
+      <w:bookmarkStart w:id="0" w:name="_GoBack"/>
+      <w:bookmarkEnd w:id="0"/>
     </w:p>
     <w:p>
       <w:pPr>
@@ -459,16 +467,7 @@
           <w:lang w:val="en-US"/>
         </w:rPr>
         <w:lastRenderedPageBreak/>
-        <w:t>STUDENTS</w:t>
-      </w:r>
-      <w:r>
-        <w:rPr>
-          <w:sz w:val="28"/>
-          <w:szCs w:val="28"/>
-          <w:u w:val="single"/>
-          <w:lang w:val="en-US"/>
-        </w:rPr>
-        <w:t xml:space="preserve"> PAGE SCREEN</w:t>
+        <w:t>STUDENTS PAGE SCREEN</w:t>
       </w:r>
     </w:p>
     <w:p>
@@ -499,19 +498,7 @@
         <w:rPr>
           <w:lang w:val="en-US"/>
         </w:rPr>
-        <w:t xml:space="preserve">List – listing of all existing </w:t>
-      </w:r>
-      <w:r>
-        <w:rPr>
-          <w:lang w:val="en-US"/>
-        </w:rPr>
-        <w:t>Students</w:t>
-      </w:r>
-      <w:r>
-        <w:rPr>
-          <w:lang w:val="en-US"/>
-        </w:rPr>
-        <w:t>, default content</w:t>
+        <w:t>List – listing of all existing Students, default content</w:t>
       </w:r>
     </w:p>
     <w:p>
@@ -529,13 +516,7 @@
         <w:rPr>
           <w:lang w:val="en-US"/>
         </w:rPr>
-        <w:t xml:space="preserve">New – Create new </w:t>
-      </w:r>
-      <w:r>
-        <w:rPr>
-          <w:lang w:val="en-US"/>
-        </w:rPr>
-        <w:t>Student</w:t>
+        <w:t>New – Create new Student</w:t>
       </w:r>
     </w:p>
     <w:p>
@@ -553,13 +534,7 @@
         <w:rPr>
           <w:lang w:val="en-US"/>
         </w:rPr>
-        <w:t xml:space="preserve">Edit – Edit an existing </w:t>
-      </w:r>
-      <w:r>
-        <w:rPr>
-          <w:lang w:val="en-US"/>
-        </w:rPr>
-        <w:t>Student</w:t>
+        <w:t>Edit – Edit an existing Student</w:t>
       </w:r>
     </w:p>
     <w:p>
@@ -577,38 +552,20 @@
         <w:rPr>
           <w:lang w:val="en-US"/>
         </w:rPr>
-        <w:t xml:space="preserve">Delete – Delete a </w:t>
-      </w:r>
-      <w:r>
-        <w:rPr>
-          <w:lang w:val="en-US"/>
-        </w:rPr>
-        <w:t>Student</w:t>
-      </w:r>
-    </w:p>
-    <w:p>
-      <w:pPr>
-        <w:rPr>
-          <w:lang w:val="en-US"/>
-        </w:rPr>
-      </w:pPr>
-      <w:r>
-        <w:rPr>
-          <w:lang w:val="en-US"/>
-        </w:rPr>
-        <w:t xml:space="preserve">The validations for </w:t>
-      </w:r>
-      <w:r>
-        <w:rPr>
-          <w:lang w:val="en-US"/>
-        </w:rPr>
-        <w:t>Student</w:t>
-      </w:r>
-      <w:r>
-        <w:rPr>
-          <w:lang w:val="en-US"/>
-        </w:rPr>
-        <w:t xml:space="preserve"> information are as follow:</w:t>
+        <w:t>Delete – Delete a Student</w:t>
+      </w:r>
+    </w:p>
+    <w:p>
+      <w:pPr>
+        <w:rPr>
+          <w:lang w:val="en-US"/>
+        </w:rPr>
+      </w:pPr>
+      <w:r>
+        <w:rPr>
+          <w:lang w:val="en-US"/>
+        </w:rPr>
+        <w:t>The validations for Student information are as follow:</w:t>
       </w:r>
     </w:p>
     <w:p>
@@ -853,19 +810,11 @@
           <w:lang w:val="en-US"/>
         </w:rPr>
       </w:pPr>
-      <w:bookmarkStart w:id="0" w:name="_GoBack"/>
-      <w:bookmarkEnd w:id="0"/>
-      <w:r>
-        <w:rPr>
-          <w:lang w:val="en-US"/>
-        </w:rPr>
-        <w:t xml:space="preserve">Return all </w:t>
-      </w:r>
-      <w:r>
-        <w:rPr>
-          <w:lang w:val="en-US"/>
-        </w:rPr>
-        <w:t xml:space="preserve">Students: </w:t>
+      <w:r>
+        <w:rPr>
+          <w:lang w:val="en-US"/>
+        </w:rPr>
+        <w:t xml:space="preserve">Return all Students: </w:t>
       </w:r>
       <w:hyperlink w:history="1">
         <w:r>

</xml_diff>